<commit_message>
some basic info part1
</commit_message>
<xml_diff>
--- a/docs/Lightning_detection.docx
+++ b/docs/Lightning_detection.docx
@@ -45,6 +45,48 @@
           <w:bCs w:val="false"/>
           <w:lang w:val="en-US"/>
         </w:rPr>
+        <w:t xml:space="preserve">Our goal in this project is to detect and take pictures lightnings in Earth’s stratosphere by examining changes in electromagnetic filed. </w:t>
+      </w:r>
+    </w:p>
+    <w:p>
+      <w:pPr>
+        <w:pStyle w:val="Normal"/>
+        <w:bidi w:val="0"/>
+        <w:jc w:val="left"/>
+        <w:rPr>
+          <w:b w:val="false"/>
+          <w:b w:val="false"/>
+          <w:bCs w:val="false"/>
+          <w:lang w:val="en-US"/>
+        </w:rPr>
+      </w:pPr>
+      <w:r>
+        <w:rPr>
+          <w:b w:val="false"/>
+          <w:bCs w:val="false"/>
+          <w:lang w:val="en-US"/>
+        </w:rPr>
+      </w:r>
+    </w:p>
+    <w:p>
+      <w:pPr>
+        <w:pStyle w:val="Normal"/>
+        <w:bidi w:val="0"/>
+        <w:jc w:val="left"/>
+        <w:rPr>
+          <w:b w:val="false"/>
+          <w:b w:val="false"/>
+          <w:bCs w:val="false"/>
+          <w:lang w:val="en-US"/>
+        </w:rPr>
+      </w:pPr>
+      <w:r>
+        <w:rPr>
+          <w:b w:val="false"/>
+          <w:bCs w:val="false"/>
+          <w:lang w:val="en-US"/>
+        </w:rPr>
+        <w:t>Because we are looking for electric felds, we should be able to detect them even thru ISS’s and astropi’s shielding, which can act as a Farraday cage. We will also try to take pictures periodically.</w:t>
       </w:r>
     </w:p>
     <w:sectPr>

</xml_diff>